<commit_message>
Minor changes - Comments
</commit_message>
<xml_diff>
--- a/Assignment two.docx
+++ b/Assignment two.docx
@@ -344,7 +344,37 @@
                                           <w:sz w:val="72"/>
                                           <w:szCs w:val="72"/>
                                         </w:rPr>
-                                        <w:t>ASSIGNMENT TWO - QUIZ</w:t>
+                                        <w:t>ASSIGNMENT TWO</w:t>
+                                      </w:r>
+                                      <w:r>
+                                        <w:rPr>
+                                          <w:rFonts w:ascii="Calibri Light" w:eastAsia="Times New Roman" w:hAnsi="Calibri Light" w:cs="Times New Roman"/>
+                                          <w:caps/>
+                                          <w:color w:val="5B9BD5"/>
+                                          <w:sz w:val="72"/>
+                                          <w:szCs w:val="72"/>
+                                        </w:rPr>
+                                        <w:t xml:space="preserve"> -</w:t>
+                                      </w:r>
+                                      <w:r>
+                                        <w:rPr>
+                                          <w:rFonts w:ascii="Calibri Light" w:eastAsia="Times New Roman" w:hAnsi="Calibri Light" w:cs="Times New Roman"/>
+                                          <w:caps/>
+                                          <w:color w:val="5B9BD5"/>
+                                          <w:sz w:val="72"/>
+                                          <w:szCs w:val="72"/>
+                                        </w:rPr>
+                                        <w:t xml:space="preserve"> </w:t>
+                                      </w:r>
+                                      <w:r>
+                                        <w:rPr>
+                                          <w:rFonts w:ascii="Calibri Light" w:eastAsia="Times New Roman" w:hAnsi="Calibri Light" w:cs="Times New Roman"/>
+                                          <w:caps/>
+                                          <w:color w:val="5B9BD5"/>
+                                          <w:sz w:val="72"/>
+                                          <w:szCs w:val="72"/>
+                                        </w:rPr>
+                                        <w:t>Quiz Part2</w:t>
                                       </w:r>
                                     </w:p>
                                   </w:sdtContent>
@@ -492,6 +522,7 @@
                               <w:dataBinding w:prefixMappings="xmlns:ns0='http://purl.org/dc/elements/1.1/' xmlns:ns1='http://schemas.openxmlformats.org/package/2006/metadata/core-properties' " w:xpath="/ns1:coreProperties[1]/ns0:title[1]" w:storeItemID="{6C3C8BC8-F283-45AE-878A-BAB7291924A1}"/>
                               <w:text/>
                             </w:sdtPr>
+                            <w:sdtEndPr/>
                             <w:sdtContent>
                               <w:p>
                                 <w:pPr>
@@ -513,7 +544,37 @@
                                     <w:sz w:val="72"/>
                                     <w:szCs w:val="72"/>
                                   </w:rPr>
-                                  <w:t>ASSIGNMENT TWO - QUIZ</w:t>
+                                  <w:t>ASSIGNMENT TWO</w:t>
+                                </w:r>
+                                <w:r>
+                                  <w:rPr>
+                                    <w:rFonts w:ascii="Calibri Light" w:eastAsia="Times New Roman" w:hAnsi="Calibri Light" w:cs="Times New Roman"/>
+                                    <w:caps/>
+                                    <w:color w:val="5B9BD5"/>
+                                    <w:sz w:val="72"/>
+                                    <w:szCs w:val="72"/>
+                                  </w:rPr>
+                                  <w:t xml:space="preserve"> -</w:t>
+                                </w:r>
+                                <w:r>
+                                  <w:rPr>
+                                    <w:rFonts w:ascii="Calibri Light" w:eastAsia="Times New Roman" w:hAnsi="Calibri Light" w:cs="Times New Roman"/>
+                                    <w:caps/>
+                                    <w:color w:val="5B9BD5"/>
+                                    <w:sz w:val="72"/>
+                                    <w:szCs w:val="72"/>
+                                  </w:rPr>
+                                  <w:t xml:space="preserve"> </w:t>
+                                </w:r>
+                                <w:r>
+                                  <w:rPr>
+                                    <w:rFonts w:ascii="Calibri Light" w:eastAsia="Times New Roman" w:hAnsi="Calibri Light" w:cs="Times New Roman"/>
+                                    <w:caps/>
+                                    <w:color w:val="5B9BD5"/>
+                                    <w:sz w:val="72"/>
+                                    <w:szCs w:val="72"/>
+                                  </w:rPr>
+                                  <w:t>Quiz Part2</w:t>
                                 </w:r>
                               </w:p>
                             </w:sdtContent>
@@ -625,12 +686,7 @@
         </w:numPr>
       </w:pPr>
       <w:r>
-        <w:t>Session Timeout set to 20mins.(To allow people time</w:t>
-      </w:r>
-      <w:bookmarkStart w:id="0" w:name="_GoBack"/>
-      <w:bookmarkEnd w:id="0"/>
-      <w:r>
-        <w:t xml:space="preserve"> to view results)</w:t>
+        <w:t>Session Timeout set to 20mins.(To allow people time to view results)</w:t>
       </w:r>
     </w:p>
     <w:p>
@@ -654,7 +710,7 @@
         </w:numPr>
       </w:pPr>
       <w:r>
-        <w:t xml:space="preserve"> Removed “for=”usr” in text box</w:t>
+        <w:t>Removed “for=”usr” in text box</w:t>
       </w:r>
       <w:r>
         <w:t>.</w:t>
@@ -739,14 +795,27 @@
       <w:r>
         <w:t xml:space="preserve">Figure </w:t>
       </w:r>
-      <w:fldSimple w:instr=" SEQ Figure \* ARABIC ">
-        <w:r>
-          <w:rPr>
-            <w:noProof/>
-          </w:rPr>
-          <w:t>1</w:t>
-        </w:r>
-      </w:fldSimple>
+      <w:r>
+        <w:fldChar w:fldCharType="begin"/>
+      </w:r>
+      <w:r>
+        <w:instrText xml:space="preserve"> SEQ Figure \* ARABIC </w:instrText>
+      </w:r>
+      <w:r>
+        <w:fldChar w:fldCharType="separate"/>
+      </w:r>
+      <w:r>
+        <w:rPr>
+          <w:noProof/>
+        </w:rPr>
+        <w:t>1</w:t>
+      </w:r>
+      <w:r>
+        <w:rPr>
+          <w:noProof/>
+        </w:rPr>
+        <w:fldChar w:fldCharType="end"/>
+      </w:r>
       <w:r>
         <w:t xml:space="preserve"> - E.R.D</w:t>
       </w:r>
@@ -803,13 +872,7 @@
         </w:numPr>
       </w:pPr>
       <w:r>
-        <w:t>If the user selects the same quiz twice in a row and the quiz is still in the session and the question falls in the same order</w:t>
-      </w:r>
-      <w:r>
-        <w:t xml:space="preserve"> as the previous attempt</w:t>
-      </w:r>
-      <w:r>
-        <w:t xml:space="preserve"> the answer will be populated. Discovered late so no time to fix.</w:t>
+        <w:t>If a user signs up with an email that already exists in the database the user information will be loaded in the session (ignoring the new information entered by the user). This is not a BUG. If we refused the user if the email existed it would mean a user could only login once. This system in real life would have a login system as well. For this project we didn’t bother with login and left it as it was.</w:t>
       </w:r>
     </w:p>
     <w:p>
@@ -821,18 +884,6 @@
         </w:numPr>
       </w:pPr>
       <w:r>
-        <w:t>If a user signs up with an email that already exists in the database the user information will be loaded in the session (ignoring the new information entered by the user). This is not a BUG. If we refused the user if the email existed it would mean a user could only login once. This system in real life would have a login system as well. For this project we didn’t bother with login and left it as it was.</w:t>
-      </w:r>
-    </w:p>
-    <w:p>
-      <w:pPr>
-        <w:pStyle w:val="ListParagraph"/>
-        <w:numPr>
-          <w:ilvl w:val="0"/>
-          <w:numId w:val="4"/>
-        </w:numPr>
-      </w:pPr>
-      <w:r>
         <w:t>We removed the ability for a user to add a quiz. This was done as it was proving difficult to store the data with the current classes we have.</w:t>
       </w:r>
     </w:p>
@@ -858,6 +909,21 @@
           <w:numId w:val="9"/>
         </w:numPr>
       </w:pPr>
+      <w:r>
+        <w:t>Design it right first time.  Don’t try and hack a database into an existing program.</w:t>
+      </w:r>
+    </w:p>
+    <w:p>
+      <w:pPr>
+        <w:pStyle w:val="ListParagraph"/>
+        <w:numPr>
+          <w:ilvl w:val="0"/>
+          <w:numId w:val="9"/>
+        </w:numPr>
+      </w:pPr>
+      <w:r>
+        <w:t>Comment code as you go.</w:t>
+      </w:r>
     </w:p>
     <w:p/>
     <w:p>

</xml_diff>